<commit_message>
Updated CMake and Build documentation
Updated CMakeLists.txt to simplify installation directory structure and eliminate some unused files in target.

Completed the Install and Build Libraries document.
</commit_message>
<xml_diff>
--- a/docs/Install and Build Libraries.docx
+++ b/docs/Install and Build Libraries.docx
@@ -30,10 +30,24 @@
           <w:sz w:val="24"/>
           <w:szCs w:val="24"/>
         </w:rPr>
-        <w:t xml:space="preserve"> Configuration Procedure</w:t>
-      </w:r>
-    </w:p>
-    <w:p>
+        <w:t xml:space="preserve"> </w:t>
+      </w:r>
+      <w:r>
+        <w:rPr>
+          <w:b/>
+          <w:bCs/>
+          <w:sz w:val="24"/>
+          <w:szCs w:val="24"/>
+        </w:rPr>
+        <w:t>– Building the environment, application and install program</w:t>
+      </w:r>
+      <w:bookmarkStart w:id="0" w:name="_GoBack"/>
+      <w:bookmarkEnd w:id="0"/>
+    </w:p>
+    <w:p>
+      <w:pPr>
+        <w:pStyle w:val="Titre1"/>
+      </w:pPr>
       <w:r>
         <w:t>Introduction</w:t>
       </w:r>
@@ -90,6 +104,17 @@
       </w:r>
       <w:r>
         <w:t>.</w:t>
+      </w:r>
+    </w:p>
+    <w:p>
+      <w:pPr>
+        <w:pStyle w:val="Titre1"/>
+        <w:pBdr>
+          <w:top w:val="single" w:sz="4" w:space="1" w:color="auto"/>
+        </w:pBdr>
+      </w:pPr>
+      <w:r>
+        <w:t>Building the Libraries and Environment</w:t>
       </w:r>
     </w:p>
     <w:p/>
@@ -451,6 +476,7 @@
         </w:numPr>
       </w:pPr>
       <w:r>
+        <w:lastRenderedPageBreak/>
         <w:t xml:space="preserve">This creates a Visual Studio Project </w:t>
       </w:r>
       <w:r>
@@ -508,7 +534,6 @@
         </w:numPr>
       </w:pPr>
       <w:r>
-        <w:lastRenderedPageBreak/>
         <w:t xml:space="preserve">In </w:t>
       </w:r>
       <w:proofErr w:type="spellStart"/>
@@ -1060,7 +1085,6 @@
         <w:t>4</w:t>
       </w:r>
     </w:p>
-    <w:p/>
     <w:p>
       <w:r>
         <w:t xml:space="preserve">Download the </w:t>
@@ -1251,8 +1275,6 @@
       <w:r>
         <w:t>LiBUSB</w:t>
       </w:r>
-      <w:bookmarkStart w:id="0" w:name="_GoBack"/>
-      <w:bookmarkEnd w:id="0"/>
       <w:proofErr w:type="spellEnd"/>
     </w:p>
     <w:p>
@@ -1263,27 +1285,14 @@
           <w:numId w:val="5"/>
         </w:numPr>
       </w:pPr>
-      <w:r>
-        <w:fldChar w:fldCharType="begin"/>
-      </w:r>
-      <w:r>
-        <w:instrText xml:space="preserve"> HYPERLINK "https://github.com/libusb/libusb/releases" </w:instrText>
-      </w:r>
-      <w:r>
-        <w:fldChar w:fldCharType="separate"/>
-      </w:r>
-      <w:r>
-        <w:rPr>
-          <w:rStyle w:val="Lienhypertexte"/>
-        </w:rPr>
-        <w:t>https://github.com/libusb/libusb/releases</w:t>
-      </w:r>
-      <w:r>
-        <w:rPr>
-          <w:rStyle w:val="Lienhypertexte"/>
-        </w:rPr>
-        <w:fldChar w:fldCharType="end"/>
-      </w:r>
+      <w:hyperlink r:id="rId13" w:history="1">
+        <w:r>
+          <w:rPr>
+            <w:rStyle w:val="Lienhypertexte"/>
+          </w:rPr>
+          <w:t>https://github.com/libusb/libusb/releases</w:t>
+        </w:r>
+      </w:hyperlink>
       <w:r>
         <w:t xml:space="preserve"> (current version at </w:t>
       </w:r>
@@ -1345,9 +1354,597 @@
       </w:r>
     </w:p>
     <w:p>
+      <w:r>
+        <w:t xml:space="preserve">Download and install the </w:t>
+      </w:r>
+      <w:proofErr w:type="spellStart"/>
+      <w:r>
+        <w:t>Wix</w:t>
+      </w:r>
+      <w:proofErr w:type="spellEnd"/>
+      <w:r>
+        <w:t xml:space="preserve"> Toolset to create installation programs</w:t>
+      </w:r>
+    </w:p>
+    <w:p>
+      <w:pPr>
+        <w:pStyle w:val="Paragraphedeliste"/>
+        <w:numPr>
+          <w:ilvl w:val="0"/>
+          <w:numId w:val="8"/>
+        </w:numPr>
+      </w:pPr>
+      <w:hyperlink r:id="rId14" w:history="1">
+        <w:r>
+          <w:rPr>
+            <w:rStyle w:val="Lienhypertexte"/>
+          </w:rPr>
+          <w:t>https://wixtoolset.org/releases/</w:t>
+        </w:r>
+      </w:hyperlink>
+    </w:p>
+    <w:p>
       <w:pPr>
         <w:ind w:left="720"/>
-      </w:pPr>
+        <w:rPr>
+          <w:lang w:val="fr-CA"/>
+        </w:rPr>
+      </w:pPr>
+    </w:p>
+    <w:p>
+      <w:pPr>
+        <w:pStyle w:val="Titre2"/>
+        <w:pBdr>
+          <w:top w:val="single" w:sz="4" w:space="1" w:color="auto"/>
+        </w:pBdr>
+        <w:rPr>
+          <w:lang w:val="fr-CA"/>
+        </w:rPr>
+      </w:pPr>
+      <w:r>
+        <w:rPr>
+          <w:lang w:val="fr-CA"/>
+        </w:rPr>
+        <w:t>Building the application</w:t>
+      </w:r>
+    </w:p>
+    <w:p>
+      <w:pPr>
+        <w:rPr>
+          <w:lang w:val="fr-CA"/>
+        </w:rPr>
+      </w:pPr>
+    </w:p>
+    <w:p>
+      <w:r>
+        <w:t>Building the application u</w:t>
+      </w:r>
+      <w:r>
+        <w:t>nder Windows – Using Visual Studio</w:t>
+      </w:r>
+    </w:p>
+    <w:p>
+      <w:pPr>
+        <w:pStyle w:val="Paragraphedeliste"/>
+        <w:numPr>
+          <w:ilvl w:val="0"/>
+          <w:numId w:val="8"/>
+        </w:numPr>
+      </w:pPr>
+      <w:r>
+        <w:t xml:space="preserve">Open the Visual Studio Solution located at </w:t>
+      </w:r>
+      <w:proofErr w:type="spellStart"/>
+      <w:r>
+        <w:t>src</w:t>
+      </w:r>
+      <w:proofErr w:type="spellEnd"/>
+      <w:r>
+        <w:t>/</w:t>
+      </w:r>
+      <w:r>
+        <w:t>AWLCuteDemo</w:t>
+      </w:r>
+      <w:r>
+        <w:t>.sln</w:t>
+      </w:r>
+    </w:p>
+    <w:p>
+      <w:pPr>
+        <w:pStyle w:val="Paragraphedeliste"/>
+        <w:numPr>
+          <w:ilvl w:val="0"/>
+          <w:numId w:val="8"/>
+        </w:numPr>
+      </w:pPr>
+      <w:r>
+        <w:t>Make sure that the path to Libraries are set up correctly in the project properties.</w:t>
+      </w:r>
+    </w:p>
+    <w:p>
+      <w:pPr>
+        <w:pStyle w:val="Paragraphedeliste"/>
+        <w:numPr>
+          <w:ilvl w:val="1"/>
+          <w:numId w:val="8"/>
+        </w:numPr>
+      </w:pPr>
+      <w:r>
+        <w:t>By default, the project refers to the pre-built binaries in E:/DevTools and assumes that the Windows environment variables are set as described above.</w:t>
+      </w:r>
+    </w:p>
+    <w:p/>
+    <w:p>
+      <w:r>
+        <w:t>Building the application and installer</w:t>
+      </w:r>
+    </w:p>
+    <w:p>
+      <w:pPr>
+        <w:pStyle w:val="Paragraphedeliste"/>
+        <w:numPr>
+          <w:ilvl w:val="0"/>
+          <w:numId w:val="9"/>
+        </w:numPr>
+      </w:pPr>
+      <w:r>
+        <w:t xml:space="preserve">Using </w:t>
+      </w:r>
+      <w:proofErr w:type="spellStart"/>
+      <w:r>
+        <w:t>CMake</w:t>
+      </w:r>
+      <w:proofErr w:type="spellEnd"/>
+      <w:r>
+        <w:t xml:space="preserve">, open the </w:t>
+      </w:r>
+      <w:proofErr w:type="spellStart"/>
+      <w:r>
+        <w:t>src</w:t>
+      </w:r>
+      <w:proofErr w:type="spellEnd"/>
+      <w:r>
+        <w:t>/</w:t>
+      </w:r>
+      <w:proofErr w:type="spellStart"/>
+      <w:r>
+        <w:t>AWLCuteDemo</w:t>
+      </w:r>
+      <w:proofErr w:type="spellEnd"/>
+      <w:r>
+        <w:t>/CMakeLists.txt</w:t>
+      </w:r>
+    </w:p>
+    <w:p>
+      <w:pPr>
+        <w:pStyle w:val="Paragraphedeliste"/>
+        <w:numPr>
+          <w:ilvl w:val="1"/>
+          <w:numId w:val="9"/>
+        </w:numPr>
+      </w:pPr>
+      <w:r>
+        <w:t xml:space="preserve">Our current example uses the </w:t>
+      </w:r>
+      <w:proofErr w:type="spellStart"/>
+      <w:r>
+        <w:t>CMake-Gui</w:t>
+      </w:r>
+      <w:proofErr w:type="spellEnd"/>
+      <w:r>
+        <w:t xml:space="preserve">, available at </w:t>
+      </w:r>
+      <w:hyperlink r:id="rId15" w:history="1">
+        <w:r>
+          <w:rPr>
+            <w:rStyle w:val="Lienhypertexte"/>
+          </w:rPr>
+          <w:t>https://cmake.org/download/</w:t>
+        </w:r>
+      </w:hyperlink>
+    </w:p>
+    <w:p>
+      <w:pPr>
+        <w:pStyle w:val="Paragraphedeliste"/>
+        <w:numPr>
+          <w:ilvl w:val="1"/>
+          <w:numId w:val="9"/>
+        </w:numPr>
+      </w:pPr>
+      <w:r>
+        <w:t xml:space="preserve">(command line </w:t>
+      </w:r>
+      <w:proofErr w:type="gramStart"/>
+      <w:r>
+        <w:t>are</w:t>
+      </w:r>
+      <w:proofErr w:type="gramEnd"/>
+      <w:r>
+        <w:t xml:space="preserve"> also acceptable)</w:t>
+      </w:r>
+    </w:p>
+    <w:p>
+      <w:pPr>
+        <w:pStyle w:val="Paragraphedeliste"/>
+        <w:numPr>
+          <w:ilvl w:val="0"/>
+          <w:numId w:val="9"/>
+        </w:numPr>
+      </w:pPr>
+      <w:r>
+        <w:t>Specify a separate target directory for “Where to build the binaries:”</w:t>
+      </w:r>
+    </w:p>
+    <w:p>
+      <w:pPr>
+        <w:pStyle w:val="Paragraphedeliste"/>
+        <w:numPr>
+          <w:ilvl w:val="1"/>
+          <w:numId w:val="9"/>
+        </w:numPr>
+      </w:pPr>
+      <w:r>
+        <w:t>The example here is using “E:/</w:t>
+      </w:r>
+      <w:proofErr w:type="spellStart"/>
+      <w:r>
+        <w:t>MyDocuments</w:t>
+      </w:r>
+      <w:proofErr w:type="spellEnd"/>
+      <w:r>
+        <w:t>/</w:t>
+      </w:r>
+      <w:proofErr w:type="spellStart"/>
+      <w:r>
+        <w:t>MyMake</w:t>
+      </w:r>
+      <w:proofErr w:type="spellEnd"/>
+      <w:r>
+        <w:t>”</w:t>
+      </w:r>
+      <w:r>
+        <w:br/>
+      </w:r>
+      <w:r>
+        <w:rPr>
+          <w:noProof/>
+        </w:rPr>
+        <w:drawing>
+          <wp:inline distT="0" distB="0" distL="0" distR="0" wp14:anchorId="4732BA30" wp14:editId="2CB7A421">
+            <wp:extent cx="1777819" cy="1973179"/>
+            <wp:effectExtent l="0" t="0" r="0" b="8255"/>
+            <wp:docPr id="2" name="Image 2"/>
+            <wp:cNvGraphicFramePr>
+              <a:graphicFrameLocks xmlns:a="http://schemas.openxmlformats.org/drawingml/2006/main" noChangeAspect="1"/>
+            </wp:cNvGraphicFramePr>
+            <a:graphic xmlns:a="http://schemas.openxmlformats.org/drawingml/2006/main">
+              <a:graphicData uri="http://schemas.openxmlformats.org/drawingml/2006/picture">
+                <pic:pic xmlns:pic="http://schemas.openxmlformats.org/drawingml/2006/picture">
+                  <pic:nvPicPr>
+                    <pic:cNvPr id="0" name="Picture 2"/>
+                    <pic:cNvPicPr>
+                      <a:picLocks noChangeAspect="1" noChangeArrowheads="1"/>
+                    </pic:cNvPicPr>
+                  </pic:nvPicPr>
+                  <pic:blipFill>
+                    <a:blip r:embed="rId16" cstate="print">
+                      <a:extLst>
+                        <a:ext uri="{28A0092B-C50C-407E-A947-70E740481C1C}">
+                          <a14:useLocalDpi xmlns:a14="http://schemas.microsoft.com/office/drawing/2010/main" val="0"/>
+                        </a:ext>
+                      </a:extLst>
+                    </a:blip>
+                    <a:srcRect/>
+                    <a:stretch>
+                      <a:fillRect/>
+                    </a:stretch>
+                  </pic:blipFill>
+                  <pic:spPr bwMode="auto">
+                    <a:xfrm>
+                      <a:off x="0" y="0"/>
+                      <a:ext cx="1788510" cy="1985045"/>
+                    </a:xfrm>
+                    <a:prstGeom prst="rect">
+                      <a:avLst/>
+                    </a:prstGeom>
+                    <a:noFill/>
+                    <a:ln>
+                      <a:noFill/>
+                    </a:ln>
+                  </pic:spPr>
+                </pic:pic>
+              </a:graphicData>
+            </a:graphic>
+          </wp:inline>
+        </w:drawing>
+      </w:r>
+    </w:p>
+    <w:p>
+      <w:pPr>
+        <w:pStyle w:val="Paragraphedeliste"/>
+        <w:keepNext/>
+        <w:numPr>
+          <w:ilvl w:val="0"/>
+          <w:numId w:val="9"/>
+        </w:numPr>
+        <w:ind w:left="714" w:hanging="357"/>
+      </w:pPr>
+      <w:r>
+        <w:lastRenderedPageBreak/>
+        <w:t>Press on the “Configure” button.</w:t>
+      </w:r>
+    </w:p>
+    <w:p>
+      <w:pPr>
+        <w:pStyle w:val="Paragraphedeliste"/>
+        <w:numPr>
+          <w:ilvl w:val="1"/>
+          <w:numId w:val="9"/>
+        </w:numPr>
+      </w:pPr>
+      <w:r>
+        <w:t>Specify Win32 as a target platform for the build</w:t>
+      </w:r>
+      <w:r>
+        <w:br/>
+      </w:r>
+      <w:r>
+        <w:rPr>
+          <w:noProof/>
+        </w:rPr>
+        <w:drawing>
+          <wp:inline distT="0" distB="0" distL="0" distR="0" wp14:anchorId="1DB7A6A4" wp14:editId="0F1BF690">
+            <wp:extent cx="1946442" cy="1404620"/>
+            <wp:effectExtent l="0" t="0" r="0" b="5080"/>
+            <wp:docPr id="1" name="Image 1"/>
+            <wp:cNvGraphicFramePr>
+              <a:graphicFrameLocks xmlns:a="http://schemas.openxmlformats.org/drawingml/2006/main" noChangeAspect="1"/>
+            </wp:cNvGraphicFramePr>
+            <a:graphic xmlns:a="http://schemas.openxmlformats.org/drawingml/2006/main">
+              <a:graphicData uri="http://schemas.openxmlformats.org/drawingml/2006/picture">
+                <pic:pic xmlns:pic="http://schemas.openxmlformats.org/drawingml/2006/picture">
+                  <pic:nvPicPr>
+                    <pic:cNvPr id="0" name="Picture 1"/>
+                    <pic:cNvPicPr>
+                      <a:picLocks noChangeAspect="1" noChangeArrowheads="1"/>
+                    </pic:cNvPicPr>
+                  </pic:nvPicPr>
+                  <pic:blipFill>
+                    <a:blip r:embed="rId17" cstate="print">
+                      <a:extLst>
+                        <a:ext uri="{28A0092B-C50C-407E-A947-70E740481C1C}">
+                          <a14:useLocalDpi xmlns:a14="http://schemas.microsoft.com/office/drawing/2010/main" val="0"/>
+                        </a:ext>
+                      </a:extLst>
+                    </a:blip>
+                    <a:srcRect/>
+                    <a:stretch>
+                      <a:fillRect/>
+                    </a:stretch>
+                  </pic:blipFill>
+                  <pic:spPr bwMode="auto">
+                    <a:xfrm>
+                      <a:off x="0" y="0"/>
+                      <a:ext cx="1969811" cy="1421484"/>
+                    </a:xfrm>
+                    <a:prstGeom prst="rect">
+                      <a:avLst/>
+                    </a:prstGeom>
+                    <a:noFill/>
+                    <a:ln>
+                      <a:noFill/>
+                    </a:ln>
+                  </pic:spPr>
+                </pic:pic>
+              </a:graphicData>
+            </a:graphic>
+          </wp:inline>
+        </w:drawing>
+      </w:r>
+    </w:p>
+    <w:p>
+      <w:pPr>
+        <w:pStyle w:val="Paragraphedeliste"/>
+        <w:numPr>
+          <w:ilvl w:val="0"/>
+          <w:numId w:val="9"/>
+        </w:numPr>
+      </w:pPr>
+      <w:r>
+        <w:t>Press “Configure” again, and then Generate</w:t>
+      </w:r>
+    </w:p>
+    <w:p>
+      <w:pPr>
+        <w:pStyle w:val="Paragraphedeliste"/>
+        <w:numPr>
+          <w:ilvl w:val="1"/>
+          <w:numId w:val="9"/>
+        </w:numPr>
+      </w:pPr>
+      <w:r>
+        <w:t xml:space="preserve">This step creates a full Visual Studio Project for the code, along with a </w:t>
+      </w:r>
+      <w:proofErr w:type="spellStart"/>
+      <w:r>
+        <w:t>Wix</w:t>
+      </w:r>
+      <w:proofErr w:type="spellEnd"/>
+      <w:r>
+        <w:t xml:space="preserve"> Installer project, in the directory that you have previously identified as your target for the binaries. </w:t>
+      </w:r>
+    </w:p>
+    <w:p>
+      <w:pPr>
+        <w:pStyle w:val="Paragraphedeliste"/>
+        <w:numPr>
+          <w:ilvl w:val="0"/>
+          <w:numId w:val="9"/>
+        </w:numPr>
+      </w:pPr>
+      <w:r>
+        <w:t>Open the Visual Studio solution that was created under your target directory</w:t>
+      </w:r>
+    </w:p>
+    <w:p>
+      <w:pPr>
+        <w:pStyle w:val="Paragraphedeliste"/>
+        <w:numPr>
+          <w:ilvl w:val="1"/>
+          <w:numId w:val="9"/>
+        </w:numPr>
+      </w:pPr>
+      <w:r>
+        <w:t xml:space="preserve">In our example </w:t>
+      </w:r>
+      <w:r>
+        <w:t>“E:/</w:t>
+      </w:r>
+      <w:proofErr w:type="spellStart"/>
+      <w:r>
+        <w:t>MyDocuments</w:t>
+      </w:r>
+      <w:proofErr w:type="spellEnd"/>
+      <w:r>
+        <w:t>/</w:t>
+      </w:r>
+      <w:proofErr w:type="spellStart"/>
+      <w:r>
+        <w:t>MyMake</w:t>
+      </w:r>
+      <w:proofErr w:type="spellEnd"/>
+      <w:r>
+        <w:t>/CuteDemo.sln</w:t>
+      </w:r>
+      <w:r>
+        <w:t>”</w:t>
+      </w:r>
+    </w:p>
+    <w:p>
+      <w:pPr>
+        <w:pStyle w:val="Paragraphedeliste"/>
+        <w:numPr>
+          <w:ilvl w:val="0"/>
+          <w:numId w:val="9"/>
+        </w:numPr>
+      </w:pPr>
+      <w:r>
+        <w:t xml:space="preserve">“Build </w:t>
+      </w:r>
+      <w:proofErr w:type="gramStart"/>
+      <w:r>
+        <w:t>All”  the</w:t>
+      </w:r>
+      <w:proofErr w:type="gramEnd"/>
+      <w:r>
+        <w:t xml:space="preserve"> solution </w:t>
+      </w:r>
+    </w:p>
+    <w:p>
+      <w:pPr>
+        <w:pStyle w:val="Paragraphedeliste"/>
+        <w:numPr>
+          <w:ilvl w:val="1"/>
+          <w:numId w:val="9"/>
+        </w:numPr>
+      </w:pPr>
+      <w:r>
+        <w:t xml:space="preserve">Menu “Build/Build Solution” </w:t>
+      </w:r>
+    </w:p>
+    <w:p>
+      <w:pPr>
+        <w:pStyle w:val="Paragraphedeliste"/>
+        <w:numPr>
+          <w:ilvl w:val="0"/>
+          <w:numId w:val="9"/>
+        </w:numPr>
+      </w:pPr>
+      <w:r>
+        <w:t>Click on the “PACKAGE” project to select it.  Right-click and select the “Build” menu item.</w:t>
+      </w:r>
+      <w:r>
+        <w:br/>
+      </w:r>
+      <w:r>
+        <w:rPr>
+          <w:noProof/>
+        </w:rPr>
+        <w:drawing>
+          <wp:inline distT="0" distB="0" distL="0" distR="0" wp14:anchorId="6F0C044F" wp14:editId="22EBC4E4">
+            <wp:extent cx="2866189" cy="1317030"/>
+            <wp:effectExtent l="0" t="0" r="0" b="0"/>
+            <wp:docPr id="4" name="Image 4"/>
+            <wp:cNvGraphicFramePr>
+              <a:graphicFrameLocks xmlns:a="http://schemas.openxmlformats.org/drawingml/2006/main" noChangeAspect="1"/>
+            </wp:cNvGraphicFramePr>
+            <a:graphic xmlns:a="http://schemas.openxmlformats.org/drawingml/2006/main">
+              <a:graphicData uri="http://schemas.openxmlformats.org/drawingml/2006/picture">
+                <pic:pic xmlns:pic="http://schemas.openxmlformats.org/drawingml/2006/picture">
+                  <pic:nvPicPr>
+                    <pic:cNvPr id="0" name="Picture 3"/>
+                    <pic:cNvPicPr>
+                      <a:picLocks noChangeAspect="1" noChangeArrowheads="1"/>
+                    </pic:cNvPicPr>
+                  </pic:nvPicPr>
+                  <pic:blipFill>
+                    <a:blip r:embed="rId18">
+                      <a:extLst>
+                        <a:ext uri="{28A0092B-C50C-407E-A947-70E740481C1C}">
+                          <a14:useLocalDpi xmlns:a14="http://schemas.microsoft.com/office/drawing/2010/main" val="0"/>
+                        </a:ext>
+                      </a:extLst>
+                    </a:blip>
+                    <a:srcRect/>
+                    <a:stretch>
+                      <a:fillRect/>
+                    </a:stretch>
+                  </pic:blipFill>
+                  <pic:spPr bwMode="auto">
+                    <a:xfrm>
+                      <a:off x="0" y="0"/>
+                      <a:ext cx="2886341" cy="1326290"/>
+                    </a:xfrm>
+                    <a:prstGeom prst="rect">
+                      <a:avLst/>
+                    </a:prstGeom>
+                    <a:noFill/>
+                    <a:ln>
+                      <a:noFill/>
+                    </a:ln>
+                  </pic:spPr>
+                </pic:pic>
+              </a:graphicData>
+            </a:graphic>
+          </wp:inline>
+        </w:drawing>
+      </w:r>
+    </w:p>
+    <w:p>
+      <w:pPr>
+        <w:pStyle w:val="Paragraphedeliste"/>
+        <w:numPr>
+          <w:ilvl w:val="0"/>
+          <w:numId w:val="9"/>
+        </w:numPr>
+      </w:pPr>
+      <w:r>
+        <w:t>This should create an install package with the MSI extension under your target directory</w:t>
+      </w:r>
+    </w:p>
+    <w:p/>
+    <w:p/>
+    <w:p/>
+    <w:p>
+      <w:pPr>
+        <w:pStyle w:val="Titre1"/>
+        <w:pBdr>
+          <w:top w:val="single" w:sz="4" w:space="1" w:color="auto"/>
+        </w:pBdr>
+      </w:pPr>
+      <w:r>
+        <w:t>Notes:</w:t>
+      </w:r>
     </w:p>
     <w:p>
       <w:pPr>
@@ -1438,6 +2035,7 @@
         <w:ind w:left="720"/>
       </w:pPr>
       <w:r>
+        <w:lastRenderedPageBreak/>
         <w:t>“Linker/Input/Additional Dependencies”</w:t>
       </w:r>
     </w:p>
@@ -1555,6 +2153,232 @@
 <file path=word/numbering.xml><?xml version="1.0" encoding="utf-8"?>
 <w:numbering xmlns:wpc="http://schemas.microsoft.com/office/word/2010/wordprocessingCanvas" xmlns:cx="http://schemas.microsoft.com/office/drawing/2014/chartex" xmlns:cx1="http://schemas.microsoft.com/office/drawing/2015/9/8/chartex" xmlns:cx2="http://schemas.microsoft.com/office/drawing/2015/10/21/chartex" xmlns:cx3="http://schemas.microsoft.com/office/drawing/2016/5/9/chartex" xmlns:cx4="http://schemas.microsoft.com/office/drawing/2016/5/10/chartex" xmlns:cx5="http://schemas.microsoft.com/office/drawing/2016/5/11/chartex" xmlns:cx6="http://schemas.microsoft.com/office/drawing/2016/5/12/chartex" xmlns:cx7="http://schemas.microsoft.com/office/drawing/2016/5/13/chartex" xmlns:cx8="http://schemas.microsoft.com/office/drawing/2016/5/14/chartex" xmlns:mc="http://schemas.openxmlformats.org/markup-compatibility/2006" xmlns:aink="http://schemas.microsoft.com/office/drawing/2016/ink" xmlns:am3d="http://schemas.microsoft.com/office/drawing/2017/model3d" xmlns:o="urn:schemas-microsoft-com:office:office" xmlns:r="http://schemas.openxmlformats.org/officeDocument/2006/relationships" xmlns:m="http://schemas.openxmlformats.org/officeDocument/2006/math" xmlns:v="urn:schemas-microsoft-com:vml" xmlns:wp14="http://schemas.microsoft.com/office/word/2010/wordprocessingDrawing" xmlns:wp="http://schemas.openxmlformats.org/drawingml/2006/wordprocessingDrawing" xmlns:w10="urn:schemas-microsoft-com:office:word" xmlns:w="http://schemas.openxmlformats.org/wordprocessingml/2006/main" xmlns:w14="http://schemas.microsoft.com/office/word/2010/wordml" xmlns:w15="http://schemas.microsoft.com/office/word/2012/wordml" xmlns:w16cid="http://schemas.microsoft.com/office/word/2016/wordml/cid" xmlns:w16se="http://schemas.microsoft.com/office/word/2015/wordml/symex" xmlns:wpg="http://schemas.microsoft.com/office/word/2010/wordprocessingGroup" xmlns:wpi="http://schemas.microsoft.com/office/word/2010/wordprocessingInk" xmlns:wne="http://schemas.microsoft.com/office/word/2006/wordml" xmlns:wps="http://schemas.microsoft.com/office/word/2010/wordprocessingShape" mc:Ignorable="w14 w15 w16se w16cid wp14">
   <w:abstractNum w:abstractNumId="0" w15:restartNumberingAfterBreak="0">
+    <w:nsid w:val="01F302EF"/>
+    <w:multiLevelType w:val="hybridMultilevel"/>
+    <w:tmpl w:val="E2626DD6"/>
+    <w:lvl w:ilvl="0" w:tplc="10090001">
+      <w:start w:val="1"/>
+      <w:numFmt w:val="bullet"/>
+      <w:lvlText w:val=""/>
+      <w:lvlJc w:val="left"/>
+      <w:pPr>
+        <w:ind w:left="720" w:hanging="360"/>
+      </w:pPr>
+      <w:rPr>
+        <w:rFonts w:ascii="Symbol" w:hAnsi="Symbol" w:hint="default"/>
+      </w:rPr>
+    </w:lvl>
+    <w:lvl w:ilvl="1" w:tplc="10090003">
+      <w:start w:val="1"/>
+      <w:numFmt w:val="bullet"/>
+      <w:lvlText w:val="o"/>
+      <w:lvlJc w:val="left"/>
+      <w:pPr>
+        <w:ind w:left="1440" w:hanging="360"/>
+      </w:pPr>
+      <w:rPr>
+        <w:rFonts w:ascii="Courier New" w:hAnsi="Courier New" w:cs="Courier New" w:hint="default"/>
+      </w:rPr>
+    </w:lvl>
+    <w:lvl w:ilvl="2" w:tplc="10090005" w:tentative="1">
+      <w:start w:val="1"/>
+      <w:numFmt w:val="bullet"/>
+      <w:lvlText w:val=""/>
+      <w:lvlJc w:val="left"/>
+      <w:pPr>
+        <w:ind w:left="2160" w:hanging="360"/>
+      </w:pPr>
+      <w:rPr>
+        <w:rFonts w:ascii="Wingdings" w:hAnsi="Wingdings" w:hint="default"/>
+      </w:rPr>
+    </w:lvl>
+    <w:lvl w:ilvl="3" w:tplc="10090001" w:tentative="1">
+      <w:start w:val="1"/>
+      <w:numFmt w:val="bullet"/>
+      <w:lvlText w:val=""/>
+      <w:lvlJc w:val="left"/>
+      <w:pPr>
+        <w:ind w:left="2880" w:hanging="360"/>
+      </w:pPr>
+      <w:rPr>
+        <w:rFonts w:ascii="Symbol" w:hAnsi="Symbol" w:hint="default"/>
+      </w:rPr>
+    </w:lvl>
+    <w:lvl w:ilvl="4" w:tplc="10090003" w:tentative="1">
+      <w:start w:val="1"/>
+      <w:numFmt w:val="bullet"/>
+      <w:lvlText w:val="o"/>
+      <w:lvlJc w:val="left"/>
+      <w:pPr>
+        <w:ind w:left="3600" w:hanging="360"/>
+      </w:pPr>
+      <w:rPr>
+        <w:rFonts w:ascii="Courier New" w:hAnsi="Courier New" w:cs="Courier New" w:hint="default"/>
+      </w:rPr>
+    </w:lvl>
+    <w:lvl w:ilvl="5" w:tplc="10090005" w:tentative="1">
+      <w:start w:val="1"/>
+      <w:numFmt w:val="bullet"/>
+      <w:lvlText w:val=""/>
+      <w:lvlJc w:val="left"/>
+      <w:pPr>
+        <w:ind w:left="4320" w:hanging="360"/>
+      </w:pPr>
+      <w:rPr>
+        <w:rFonts w:ascii="Wingdings" w:hAnsi="Wingdings" w:hint="default"/>
+      </w:rPr>
+    </w:lvl>
+    <w:lvl w:ilvl="6" w:tplc="10090001" w:tentative="1">
+      <w:start w:val="1"/>
+      <w:numFmt w:val="bullet"/>
+      <w:lvlText w:val=""/>
+      <w:lvlJc w:val="left"/>
+      <w:pPr>
+        <w:ind w:left="5040" w:hanging="360"/>
+      </w:pPr>
+      <w:rPr>
+        <w:rFonts w:ascii="Symbol" w:hAnsi="Symbol" w:hint="default"/>
+      </w:rPr>
+    </w:lvl>
+    <w:lvl w:ilvl="7" w:tplc="10090003" w:tentative="1">
+      <w:start w:val="1"/>
+      <w:numFmt w:val="bullet"/>
+      <w:lvlText w:val="o"/>
+      <w:lvlJc w:val="left"/>
+      <w:pPr>
+        <w:ind w:left="5760" w:hanging="360"/>
+      </w:pPr>
+      <w:rPr>
+        <w:rFonts w:ascii="Courier New" w:hAnsi="Courier New" w:cs="Courier New" w:hint="default"/>
+      </w:rPr>
+    </w:lvl>
+    <w:lvl w:ilvl="8" w:tplc="10090005" w:tentative="1">
+      <w:start w:val="1"/>
+      <w:numFmt w:val="bullet"/>
+      <w:lvlText w:val=""/>
+      <w:lvlJc w:val="left"/>
+      <w:pPr>
+        <w:ind w:left="6480" w:hanging="360"/>
+      </w:pPr>
+      <w:rPr>
+        <w:rFonts w:ascii="Wingdings" w:hAnsi="Wingdings" w:hint="default"/>
+      </w:rPr>
+    </w:lvl>
+  </w:abstractNum>
+  <w:abstractNum w:abstractNumId="1" w15:restartNumberingAfterBreak="0">
+    <w:nsid w:val="0E975B7C"/>
+    <w:multiLevelType w:val="hybridMultilevel"/>
+    <w:tmpl w:val="6336A756"/>
+    <w:lvl w:ilvl="0" w:tplc="10090001">
+      <w:start w:val="1"/>
+      <w:numFmt w:val="bullet"/>
+      <w:lvlText w:val=""/>
+      <w:lvlJc w:val="left"/>
+      <w:pPr>
+        <w:ind w:left="720" w:hanging="360"/>
+      </w:pPr>
+      <w:rPr>
+        <w:rFonts w:ascii="Symbol" w:hAnsi="Symbol" w:hint="default"/>
+      </w:rPr>
+    </w:lvl>
+    <w:lvl w:ilvl="1" w:tplc="10090003">
+      <w:start w:val="1"/>
+      <w:numFmt w:val="bullet"/>
+      <w:lvlText w:val="o"/>
+      <w:lvlJc w:val="left"/>
+      <w:pPr>
+        <w:ind w:left="1440" w:hanging="360"/>
+      </w:pPr>
+      <w:rPr>
+        <w:rFonts w:ascii="Courier New" w:hAnsi="Courier New" w:cs="Courier New" w:hint="default"/>
+      </w:rPr>
+    </w:lvl>
+    <w:lvl w:ilvl="2" w:tplc="10090005" w:tentative="1">
+      <w:start w:val="1"/>
+      <w:numFmt w:val="bullet"/>
+      <w:lvlText w:val=""/>
+      <w:lvlJc w:val="left"/>
+      <w:pPr>
+        <w:ind w:left="2160" w:hanging="360"/>
+      </w:pPr>
+      <w:rPr>
+        <w:rFonts w:ascii="Wingdings" w:hAnsi="Wingdings" w:hint="default"/>
+      </w:rPr>
+    </w:lvl>
+    <w:lvl w:ilvl="3" w:tplc="10090001" w:tentative="1">
+      <w:start w:val="1"/>
+      <w:numFmt w:val="bullet"/>
+      <w:lvlText w:val=""/>
+      <w:lvlJc w:val="left"/>
+      <w:pPr>
+        <w:ind w:left="2880" w:hanging="360"/>
+      </w:pPr>
+      <w:rPr>
+        <w:rFonts w:ascii="Symbol" w:hAnsi="Symbol" w:hint="default"/>
+      </w:rPr>
+    </w:lvl>
+    <w:lvl w:ilvl="4" w:tplc="10090003" w:tentative="1">
+      <w:start w:val="1"/>
+      <w:numFmt w:val="bullet"/>
+      <w:lvlText w:val="o"/>
+      <w:lvlJc w:val="left"/>
+      <w:pPr>
+        <w:ind w:left="3600" w:hanging="360"/>
+      </w:pPr>
+      <w:rPr>
+        <w:rFonts w:ascii="Courier New" w:hAnsi="Courier New" w:cs="Courier New" w:hint="default"/>
+      </w:rPr>
+    </w:lvl>
+    <w:lvl w:ilvl="5" w:tplc="10090005" w:tentative="1">
+      <w:start w:val="1"/>
+      <w:numFmt w:val="bullet"/>
+      <w:lvlText w:val=""/>
+      <w:lvlJc w:val="left"/>
+      <w:pPr>
+        <w:ind w:left="4320" w:hanging="360"/>
+      </w:pPr>
+      <w:rPr>
+        <w:rFonts w:ascii="Wingdings" w:hAnsi="Wingdings" w:hint="default"/>
+      </w:rPr>
+    </w:lvl>
+    <w:lvl w:ilvl="6" w:tplc="10090001" w:tentative="1">
+      <w:start w:val="1"/>
+      <w:numFmt w:val="bullet"/>
+      <w:lvlText w:val=""/>
+      <w:lvlJc w:val="left"/>
+      <w:pPr>
+        <w:ind w:left="5040" w:hanging="360"/>
+      </w:pPr>
+      <w:rPr>
+        <w:rFonts w:ascii="Symbol" w:hAnsi="Symbol" w:hint="default"/>
+      </w:rPr>
+    </w:lvl>
+    <w:lvl w:ilvl="7" w:tplc="10090003" w:tentative="1">
+      <w:start w:val="1"/>
+      <w:numFmt w:val="bullet"/>
+      <w:lvlText w:val="o"/>
+      <w:lvlJc w:val="left"/>
+      <w:pPr>
+        <w:ind w:left="5760" w:hanging="360"/>
+      </w:pPr>
+      <w:rPr>
+        <w:rFonts w:ascii="Courier New" w:hAnsi="Courier New" w:cs="Courier New" w:hint="default"/>
+      </w:rPr>
+    </w:lvl>
+    <w:lvl w:ilvl="8" w:tplc="10090005" w:tentative="1">
+      <w:start w:val="1"/>
+      <w:numFmt w:val="bullet"/>
+      <w:lvlText w:val=""/>
+      <w:lvlJc w:val="left"/>
+      <w:pPr>
+        <w:ind w:left="6480" w:hanging="360"/>
+      </w:pPr>
+      <w:rPr>
+        <w:rFonts w:ascii="Wingdings" w:hAnsi="Wingdings" w:hint="default"/>
+      </w:rPr>
+    </w:lvl>
+  </w:abstractNum>
+  <w:abstractNum w:abstractNumId="2" w15:restartNumberingAfterBreak="0">
     <w:nsid w:val="111C07F1"/>
     <w:multiLevelType w:val="hybridMultilevel"/>
     <w:tmpl w:val="49C6AAE8"/>
@@ -1667,7 +2491,7 @@
       </w:rPr>
     </w:lvl>
   </w:abstractNum>
-  <w:abstractNum w:abstractNumId="1" w15:restartNumberingAfterBreak="0">
+  <w:abstractNum w:abstractNumId="3" w15:restartNumberingAfterBreak="0">
     <w:nsid w:val="17B65FA7"/>
     <w:multiLevelType w:val="hybridMultilevel"/>
     <w:tmpl w:val="9BAEF1FE"/>
@@ -1780,7 +2604,7 @@
       </w:rPr>
     </w:lvl>
   </w:abstractNum>
-  <w:abstractNum w:abstractNumId="2" w15:restartNumberingAfterBreak="0">
+  <w:abstractNum w:abstractNumId="4" w15:restartNumberingAfterBreak="0">
     <w:nsid w:val="18AD49F7"/>
     <w:multiLevelType w:val="hybridMultilevel"/>
     <w:tmpl w:val="B1A80AC0"/>
@@ -1893,7 +2717,7 @@
       </w:rPr>
     </w:lvl>
   </w:abstractNum>
-  <w:abstractNum w:abstractNumId="3" w15:restartNumberingAfterBreak="0">
+  <w:abstractNum w:abstractNumId="5" w15:restartNumberingAfterBreak="0">
     <w:nsid w:val="30014658"/>
     <w:multiLevelType w:val="hybridMultilevel"/>
     <w:tmpl w:val="A622DA70"/>
@@ -2006,7 +2830,7 @@
       </w:rPr>
     </w:lvl>
   </w:abstractNum>
-  <w:abstractNum w:abstractNumId="4" w15:restartNumberingAfterBreak="0">
+  <w:abstractNum w:abstractNumId="6" w15:restartNumberingAfterBreak="0">
     <w:nsid w:val="3791073C"/>
     <w:multiLevelType w:val="hybridMultilevel"/>
     <w:tmpl w:val="9560E948"/>
@@ -2119,7 +2943,7 @@
       </w:rPr>
     </w:lvl>
   </w:abstractNum>
-  <w:abstractNum w:abstractNumId="5" w15:restartNumberingAfterBreak="0">
+  <w:abstractNum w:abstractNumId="7" w15:restartNumberingAfterBreak="0">
     <w:nsid w:val="46A7492F"/>
     <w:multiLevelType w:val="hybridMultilevel"/>
     <w:tmpl w:val="C8027C46"/>
@@ -2232,7 +3056,7 @@
       </w:rPr>
     </w:lvl>
   </w:abstractNum>
-  <w:abstractNum w:abstractNumId="6" w15:restartNumberingAfterBreak="0">
+  <w:abstractNum w:abstractNumId="8" w15:restartNumberingAfterBreak="0">
     <w:nsid w:val="48EB3361"/>
     <w:multiLevelType w:val="hybridMultilevel"/>
     <w:tmpl w:val="8CDAEF7A"/>
@@ -2346,25 +3170,31 @@
     </w:lvl>
   </w:abstractNum>
   <w:num w:numId="1">
+    <w:abstractNumId w:val="4"/>
+  </w:num>
+  <w:num w:numId="2">
+    <w:abstractNumId w:val="6"/>
+  </w:num>
+  <w:num w:numId="3">
+    <w:abstractNumId w:val="3"/>
+  </w:num>
+  <w:num w:numId="4">
+    <w:abstractNumId w:val="5"/>
+  </w:num>
+  <w:num w:numId="5">
+    <w:abstractNumId w:val="8"/>
+  </w:num>
+  <w:num w:numId="6">
     <w:abstractNumId w:val="2"/>
   </w:num>
-  <w:num w:numId="2">
-    <w:abstractNumId w:val="4"/>
+  <w:num w:numId="7">
+    <w:abstractNumId w:val="7"/>
   </w:num>
-  <w:num w:numId="3">
-    <w:abstractNumId w:val="1"/>
-  </w:num>
-  <w:num w:numId="4">
-    <w:abstractNumId w:val="3"/>
-  </w:num>
-  <w:num w:numId="5">
-    <w:abstractNumId w:val="6"/>
-  </w:num>
-  <w:num w:numId="6">
+  <w:num w:numId="8">
     <w:abstractNumId w:val="0"/>
   </w:num>
-  <w:num w:numId="7">
-    <w:abstractNumId w:val="5"/>
+  <w:num w:numId="9">
+    <w:abstractNumId w:val="1"/>
   </w:num>
 </w:numbering>
 </file>
@@ -2769,6 +3599,49 @@
     <w:name w:val="Normal"/>
     <w:qFormat/>
   </w:style>
+  <w:style w:type="paragraph" w:styleId="Titre1">
+    <w:name w:val="heading 1"/>
+    <w:basedOn w:val="Normal"/>
+    <w:next w:val="Normal"/>
+    <w:link w:val="Titre1Car"/>
+    <w:uiPriority w:val="9"/>
+    <w:qFormat/>
+    <w:rsid w:val="00143AAE"/>
+    <w:pPr>
+      <w:keepNext/>
+      <w:keepLines/>
+      <w:spacing w:before="240" w:after="0"/>
+      <w:outlineLvl w:val="0"/>
+    </w:pPr>
+    <w:rPr>
+      <w:rFonts w:asciiTheme="majorHAnsi" w:eastAsiaTheme="majorEastAsia" w:hAnsiTheme="majorHAnsi" w:cstheme="majorBidi"/>
+      <w:color w:val="2F5496" w:themeColor="accent1" w:themeShade="BF"/>
+      <w:sz w:val="32"/>
+      <w:szCs w:val="32"/>
+    </w:rPr>
+  </w:style>
+  <w:style w:type="paragraph" w:styleId="Titre2">
+    <w:name w:val="heading 2"/>
+    <w:basedOn w:val="Normal"/>
+    <w:next w:val="Normal"/>
+    <w:link w:val="Titre2Car"/>
+    <w:uiPriority w:val="9"/>
+    <w:unhideWhenUsed/>
+    <w:qFormat/>
+    <w:rsid w:val="004F7A71"/>
+    <w:pPr>
+      <w:keepNext/>
+      <w:keepLines/>
+      <w:spacing w:before="40" w:after="0"/>
+      <w:outlineLvl w:val="1"/>
+    </w:pPr>
+    <w:rPr>
+      <w:rFonts w:asciiTheme="majorHAnsi" w:eastAsiaTheme="majorEastAsia" w:hAnsiTheme="majorHAnsi" w:cstheme="majorBidi"/>
+      <w:color w:val="2F5496" w:themeColor="accent1" w:themeShade="BF"/>
+      <w:sz w:val="26"/>
+      <w:szCs w:val="26"/>
+    </w:rPr>
+  </w:style>
   <w:style w:type="character" w:default="1" w:styleId="Policepardfaut">
     <w:name w:val="Default Paragraph Font"/>
     <w:uiPriority w:val="1"/>
@@ -2840,6 +3713,32 @@
     <w:rPr>
       <w:color w:val="954F72" w:themeColor="followedHyperlink"/>
       <w:u w:val="single"/>
+    </w:rPr>
+  </w:style>
+  <w:style w:type="character" w:customStyle="1" w:styleId="Titre1Car">
+    <w:name w:val="Titre 1 Car"/>
+    <w:basedOn w:val="Policepardfaut"/>
+    <w:link w:val="Titre1"/>
+    <w:uiPriority w:val="9"/>
+    <w:rsid w:val="00143AAE"/>
+    <w:rPr>
+      <w:rFonts w:asciiTheme="majorHAnsi" w:eastAsiaTheme="majorEastAsia" w:hAnsiTheme="majorHAnsi" w:cstheme="majorBidi"/>
+      <w:color w:val="2F5496" w:themeColor="accent1" w:themeShade="BF"/>
+      <w:sz w:val="32"/>
+      <w:szCs w:val="32"/>
+    </w:rPr>
+  </w:style>
+  <w:style w:type="character" w:customStyle="1" w:styleId="Titre2Car">
+    <w:name w:val="Titre 2 Car"/>
+    <w:basedOn w:val="Policepardfaut"/>
+    <w:link w:val="Titre2"/>
+    <w:uiPriority w:val="9"/>
+    <w:rsid w:val="004F7A71"/>
+    <w:rPr>
+      <w:rFonts w:asciiTheme="majorHAnsi" w:eastAsiaTheme="majorEastAsia" w:hAnsiTheme="majorHAnsi" w:cstheme="majorBidi"/>
+      <w:color w:val="2F5496" w:themeColor="accent1" w:themeShade="BF"/>
+      <w:sz w:val="26"/>
+      <w:szCs w:val="26"/>
     </w:rPr>
   </w:style>
 </w:styles>

</xml_diff>

<commit_message>
Documentation and Installed files updated
Modified config file and Install documentation.  Cmake file was also updated, mistakenly, in previous commit.
</commit_message>
<xml_diff>
--- a/docs/Install and Build Libraries.docx
+++ b/docs/Install and Build Libraries.docx
@@ -41,8 +41,6 @@
         </w:rPr>
         <w:t>– Building the environment, application and install program</w:t>
       </w:r>
-      <w:bookmarkStart w:id="0" w:name="_GoBack"/>
-      <w:bookmarkEnd w:id="0"/>
     </w:p>
     <w:p>
       <w:pPr>
@@ -1795,10 +1793,7 @@
         </w:numPr>
       </w:pPr>
       <w:r>
-        <w:t xml:space="preserve">In our example </w:t>
-      </w:r>
-      <w:r>
-        <w:t>“E:/</w:t>
+        <w:t>In our example “E:/</w:t>
       </w:r>
       <w:proofErr w:type="spellStart"/>
       <w:r>
@@ -1849,6 +1844,30 @@
         </w:numPr>
       </w:pPr>
       <w:r>
+        <w:t>First, make sure that the Target selected is “Release-Win32”</w:t>
+      </w:r>
+    </w:p>
+    <w:p>
+      <w:pPr>
+        <w:pStyle w:val="Paragraphedeliste"/>
+        <w:numPr>
+          <w:ilvl w:val="2"/>
+          <w:numId w:val="9"/>
+        </w:numPr>
+      </w:pPr>
+      <w:r>
+        <w:t>Because of different DLL structure, building the “Debug” targets will fail.</w:t>
+      </w:r>
+    </w:p>
+    <w:p>
+      <w:pPr>
+        <w:pStyle w:val="Paragraphedeliste"/>
+        <w:numPr>
+          <w:ilvl w:val="1"/>
+          <w:numId w:val="9"/>
+        </w:numPr>
+      </w:pPr>
+      <w:r>
         <w:t xml:space="preserve">Menu “Build/Build Solution” </w:t>
       </w:r>
     </w:p>
@@ -1866,15 +1885,16 @@
       <w:r>
         <w:br/>
       </w:r>
+      <w:bookmarkStart w:id="0" w:name="_GoBack"/>
       <w:r>
         <w:rPr>
           <w:noProof/>
         </w:rPr>
         <w:drawing>
-          <wp:inline distT="0" distB="0" distL="0" distR="0" wp14:anchorId="6F0C044F" wp14:editId="22EBC4E4">
-            <wp:extent cx="2866189" cy="1317030"/>
-            <wp:effectExtent l="0" t="0" r="0" b="0"/>
-            <wp:docPr id="4" name="Image 4"/>
+          <wp:inline distT="0" distB="0" distL="0" distR="0" wp14:anchorId="61C4EB76" wp14:editId="283A0048">
+            <wp:extent cx="2449094" cy="1369145"/>
+            <wp:effectExtent l="0" t="0" r="8890" b="2540"/>
+            <wp:docPr id="5" name="Image 5"/>
             <wp:cNvGraphicFramePr>
               <a:graphicFrameLocks xmlns:a="http://schemas.openxmlformats.org/drawingml/2006/main" noChangeAspect="1"/>
             </wp:cNvGraphicFramePr>
@@ -1882,7 +1902,7 @@
               <a:graphicData uri="http://schemas.openxmlformats.org/drawingml/2006/picture">
                 <pic:pic xmlns:pic="http://schemas.openxmlformats.org/drawingml/2006/picture">
                   <pic:nvPicPr>
-                    <pic:cNvPr id="0" name="Picture 3"/>
+                    <pic:cNvPr id="0" name="Picture 2"/>
                     <pic:cNvPicPr>
                       <a:picLocks noChangeAspect="1" noChangeArrowheads="1"/>
                     </pic:cNvPicPr>
@@ -1903,7 +1923,7 @@
                   <pic:spPr bwMode="auto">
                     <a:xfrm>
                       <a:off x="0" y="0"/>
-                      <a:ext cx="2886341" cy="1326290"/>
+                      <a:ext cx="2474117" cy="1383134"/>
                     </a:xfrm>
                     <a:prstGeom prst="rect">
                       <a:avLst/>
@@ -1919,6 +1939,7 @@
           </wp:inline>
         </w:drawing>
       </w:r>
+      <w:bookmarkEnd w:id="0"/>
     </w:p>
     <w:p>
       <w:pPr>
@@ -2027,6 +2048,7 @@
         <w:ind w:left="720"/>
       </w:pPr>
       <w:r>
+        <w:lastRenderedPageBreak/>
         <w:t>“Linker/General/Additional Library Directories”</w:t>
       </w:r>
     </w:p>
@@ -2035,7 +2057,6 @@
         <w:ind w:left="720"/>
       </w:pPr>
       <w:r>
-        <w:lastRenderedPageBreak/>
         <w:t>“Linker/Input/Additional Dependencies”</w:t>
       </w:r>
     </w:p>
@@ -2293,7 +2314,7 @@
         <w:rFonts w:ascii="Courier New" w:hAnsi="Courier New" w:cs="Courier New" w:hint="default"/>
       </w:rPr>
     </w:lvl>
-    <w:lvl w:ilvl="2" w:tplc="10090005" w:tentative="1">
+    <w:lvl w:ilvl="2" w:tplc="10090005">
       <w:start w:val="1"/>
       <w:numFmt w:val="bullet"/>
       <w:lvlText w:val=""/>

</xml_diff>

<commit_message>
Minor Correctives on documentation files
Corrected typos and version numbers in Install and Build Libraries.docx
</commit_message>
<xml_diff>
--- a/docs/Install and Build Libraries.docx
+++ b/docs/Install and Build Libraries.docx
@@ -4,6 +4,7 @@
   <w:body>
     <w:p>
       <w:pPr>
+        <w:ind w:firstLine="720"/>
         <w:jc w:val="center"/>
         <w:rPr>
           <w:b/>
@@ -384,7 +385,13 @@
         <w:t xml:space="preserve">Set the Windows Environment Variable </w:t>
       </w:r>
       <w:r>
-        <w:t>OPENCV_DIR=E:\DevTools\OpenCV-3.1.0\build</w:t>
+        <w:t>OPENCV_DIR=E:\DevTools\</w:t>
+      </w:r>
+      <w:r>
+        <w:t>opencv-3.4.6.0</w:t>
+      </w:r>
+      <w:r>
+        <w:t>\build</w:t>
       </w:r>
     </w:p>
     <w:p>
@@ -461,7 +468,21 @@
           <w:rPr>
             <w:rStyle w:val="Lienhypertexte"/>
           </w:rPr>
-          <w:t>https://docs.opencv.org/3.4.6/d3/d52/tutorial_windows_install.html</w:t>
+          <w:t>https://docs.opencv.org/3.4</w:t>
+        </w:r>
+        <w:bookmarkStart w:id="0" w:name="_GoBack"/>
+        <w:bookmarkEnd w:id="0"/>
+        <w:r>
+          <w:rPr>
+            <w:rStyle w:val="Lienhypertexte"/>
+          </w:rPr>
+          <w:t>.</w:t>
+        </w:r>
+        <w:r>
+          <w:rPr>
+            <w:rStyle w:val="Lienhypertexte"/>
+          </w:rPr>
+          <w:t>6/d3/d52/tutorial_windows_install.html</w:t>
         </w:r>
       </w:hyperlink>
     </w:p>
@@ -609,7 +630,18 @@
         </w:numPr>
       </w:pPr>
       <w:r>
-        <w:t xml:space="preserve">which is used to interface with </w:t>
+        <w:t xml:space="preserve">which is used to interface </w:t>
+      </w:r>
+      <w:proofErr w:type="gramStart"/>
+      <w:r>
+        <w:t xml:space="preserve">with </w:t>
+      </w:r>
+      <w:r>
+        <w:t xml:space="preserve"> XIMEA</w:t>
+      </w:r>
+      <w:proofErr w:type="gramEnd"/>
+      <w:r>
+        <w:t xml:space="preserve"> camera used in some AWL sensors</w:t>
       </w:r>
     </w:p>
     <w:p>
@@ -1885,7 +1917,6 @@
       <w:r>
         <w:br/>
       </w:r>
-      <w:bookmarkStart w:id="0" w:name="_GoBack"/>
       <w:r>
         <w:rPr>
           <w:noProof/>
@@ -1939,7 +1970,6 @@
           </wp:inline>
         </w:drawing>
       </w:r>
-      <w:bookmarkEnd w:id="0"/>
     </w:p>
     <w:p>
       <w:pPr>

</xml_diff>

<commit_message>
Documentation on Using Qt with pre-built binaries.
Noted that Qt hard-codes paths on build (with versions < 5.1.4).
Documented the corrective in "Install and Build Libraries.docx".
Provided a sample qt.conf fileé
</commit_message>
<xml_diff>
--- a/docs/Install and Build Libraries.docx
+++ b/docs/Install and Build Libraries.docx
@@ -1,6 +1,6 @@
 
 <file path=word/document.xml><?xml version="1.0" encoding="utf-8"?>
-<w:document xmlns:wpc="http://schemas.microsoft.com/office/word/2010/wordprocessingCanvas" xmlns:cx="http://schemas.microsoft.com/office/drawing/2014/chartex" xmlns:cx1="http://schemas.microsoft.com/office/drawing/2015/9/8/chartex" xmlns:cx2="http://schemas.microsoft.com/office/drawing/2015/10/21/chartex" xmlns:cx3="http://schemas.microsoft.com/office/drawing/2016/5/9/chartex" xmlns:cx4="http://schemas.microsoft.com/office/drawing/2016/5/10/chartex" xmlns:cx5="http://schemas.microsoft.com/office/drawing/2016/5/11/chartex" xmlns:cx6="http://schemas.microsoft.com/office/drawing/2016/5/12/chartex" xmlns:cx7="http://schemas.microsoft.com/office/drawing/2016/5/13/chartex" xmlns:cx8="http://schemas.microsoft.com/office/drawing/2016/5/14/chartex" xmlns:mc="http://schemas.openxmlformats.org/markup-compatibility/2006" xmlns:aink="http://schemas.microsoft.com/office/drawing/2016/ink" xmlns:am3d="http://schemas.microsoft.com/office/drawing/2017/model3d" xmlns:o="urn:schemas-microsoft-com:office:office" xmlns:r="http://schemas.openxmlformats.org/officeDocument/2006/relationships" xmlns:m="http://schemas.openxmlformats.org/officeDocument/2006/math" xmlns:v="urn:schemas-microsoft-com:vml" xmlns:wp14="http://schemas.microsoft.com/office/word/2010/wordprocessingDrawing" xmlns:wp="http://schemas.openxmlformats.org/drawingml/2006/wordprocessingDrawing" xmlns:w10="urn:schemas-microsoft-com:office:word" xmlns:w="http://schemas.openxmlformats.org/wordprocessingml/2006/main" xmlns:w14="http://schemas.microsoft.com/office/word/2010/wordml" xmlns:w15="http://schemas.microsoft.com/office/word/2012/wordml" xmlns:w16cid="http://schemas.microsoft.com/office/word/2016/wordml/cid" xmlns:w16se="http://schemas.microsoft.com/office/word/2015/wordml/symex" xmlns:wpg="http://schemas.microsoft.com/office/word/2010/wordprocessingGroup" xmlns:wpi="http://schemas.microsoft.com/office/word/2010/wordprocessingInk" xmlns:wne="http://schemas.microsoft.com/office/word/2006/wordml" xmlns:wps="http://schemas.microsoft.com/office/word/2010/wordprocessingShape" mc:Ignorable="w14 w15 w16se w16cid wp14">
+<w:document xmlns:wpc="http://schemas.microsoft.com/office/word/2010/wordprocessingCanvas" xmlns:cx="http://schemas.microsoft.com/office/drawing/2014/chartex" xmlns:cx1="http://schemas.microsoft.com/office/drawing/2015/9/8/chartex" xmlns:cx2="http://schemas.microsoft.com/office/drawing/2015/10/21/chartex" xmlns:cx3="http://schemas.microsoft.com/office/drawing/2016/5/9/chartex" xmlns:cx4="http://schemas.microsoft.com/office/drawing/2016/5/10/chartex" xmlns:cx5="http://schemas.microsoft.com/office/drawing/2016/5/11/chartex" xmlns:cx6="http://schemas.microsoft.com/office/drawing/2016/5/12/chartex" xmlns:cx7="http://schemas.microsoft.com/office/drawing/2016/5/13/chartex" xmlns:cx8="http://schemas.microsoft.com/office/drawing/2016/5/14/chartex" xmlns:mc="http://schemas.openxmlformats.org/markup-compatibility/2006" xmlns:aink="http://schemas.microsoft.com/office/drawing/2016/ink" xmlns:am3d="http://schemas.microsoft.com/office/drawing/2017/model3d" xmlns:o="urn:schemas-microsoft-com:office:office" xmlns:r="http://schemas.openxmlformats.org/officeDocument/2006/relationships" xmlns:m="http://schemas.openxmlformats.org/officeDocument/2006/math" xmlns:v="urn:schemas-microsoft-com:vml" xmlns:wp14="http://schemas.microsoft.com/office/word/2010/wordprocessingDrawing" xmlns:wp="http://schemas.openxmlformats.org/drawingml/2006/wordprocessingDrawing" xmlns:w10="urn:schemas-microsoft-com:office:word" xmlns:w="http://schemas.openxmlformats.org/wordprocessingml/2006/main" xmlns:w14="http://schemas.microsoft.com/office/word/2010/wordml" xmlns:w15="http://schemas.microsoft.com/office/word/2012/wordml" xmlns:w16cex="http://schemas.microsoft.com/office/word/2018/wordml/cex" xmlns:w16cid="http://schemas.microsoft.com/office/word/2016/wordml/cid" xmlns:w16="http://schemas.microsoft.com/office/word/2018/wordml" xmlns:w16se="http://schemas.microsoft.com/office/word/2015/wordml/symex" xmlns:wpg="http://schemas.microsoft.com/office/word/2010/wordprocessingGroup" xmlns:wpi="http://schemas.microsoft.com/office/word/2010/wordprocessingInk" xmlns:wne="http://schemas.microsoft.com/office/word/2006/wordml" xmlns:wps="http://schemas.microsoft.com/office/word/2010/wordprocessingShape" mc:Ignorable="w14 w15 w16se w16cid w16 w16cex wp14">
   <w:body>
     <w:p>
       <w:pPr>
@@ -468,21 +468,7 @@
           <w:rPr>
             <w:rStyle w:val="Lienhypertexte"/>
           </w:rPr>
-          <w:t>https://docs.opencv.org/3.4</w:t>
-        </w:r>
-        <w:bookmarkStart w:id="0" w:name="_GoBack"/>
-        <w:bookmarkEnd w:id="0"/>
-        <w:r>
-          <w:rPr>
-            <w:rStyle w:val="Lienhypertexte"/>
-          </w:rPr>
-          <w:t>.</w:t>
-        </w:r>
-        <w:r>
-          <w:rPr>
-            <w:rStyle w:val="Lienhypertexte"/>
-          </w:rPr>
-          <w:t>6/d3/d52/tutorial_windows_install.html</w:t>
+          <w:t>https://docs.opencv.org/3.4.6/d3/d52/tutorial_windows_install.html</w:t>
         </w:r>
       </w:hyperlink>
     </w:p>
@@ -789,6 +775,136 @@
     </w:p>
     <w:p>
       <w:pPr>
+        <w:ind w:left="360"/>
+      </w:pPr>
+    </w:p>
+    <w:p>
+      <w:pPr>
+        <w:pStyle w:val="Paragraphedeliste"/>
+        <w:numPr>
+          <w:ilvl w:val="0"/>
+          <w:numId w:val="3"/>
+        </w:numPr>
+      </w:pPr>
+      <w:r>
+        <w:t>Note that, for versions of Qt &lt; 5.14, Qt Libraries are NOT relocatable.</w:t>
+      </w:r>
+      <w:r>
+        <w:br/>
+        <w:t>For users of a precompiled binary version of Qt, a “</w:t>
+      </w:r>
+      <w:proofErr w:type="spellStart"/>
+      <w:r>
+        <w:t>qt.conf</w:t>
+      </w:r>
+      <w:proofErr w:type="spellEnd"/>
+      <w:r>
+        <w:t>” file must be created in the directories where your executables are to be run.  This is typically in the:</w:t>
+      </w:r>
+      <w:r>
+        <w:br/>
+      </w:r>
+      <w:r>
+        <w:t>&lt;wherever&gt;</w:t>
+      </w:r>
+      <w:proofErr w:type="gramStart"/>
+      <w:r>
+        <w:t>\</w:t>
+      </w:r>
+      <w:proofErr w:type="spellStart"/>
+      <w:r>
+        <w:t>awlcutedemo</w:t>
+      </w:r>
+      <w:proofErr w:type="spellEnd"/>
+      <w:r>
+        <w:t>\</w:t>
+      </w:r>
+      <w:proofErr w:type="spellStart"/>
+      <w:r>
+        <w:t>src</w:t>
+      </w:r>
+      <w:proofErr w:type="spellEnd"/>
+      <w:r>
+        <w:t>\Win32\Debug</w:t>
+      </w:r>
+      <w:r>
+        <w:t xml:space="preserve">  and</w:t>
+      </w:r>
+      <w:proofErr w:type="gramEnd"/>
+      <w:r>
+        <w:t xml:space="preserve">  file </w:t>
+      </w:r>
+      <w:r>
+        <w:t>&lt;wherever&gt;\</w:t>
+      </w:r>
+      <w:proofErr w:type="spellStart"/>
+      <w:r>
+        <w:t>awlcutedemo</w:t>
+      </w:r>
+      <w:proofErr w:type="spellEnd"/>
+      <w:r>
+        <w:t>\</w:t>
+      </w:r>
+      <w:proofErr w:type="spellStart"/>
+      <w:r>
+        <w:t>src</w:t>
+      </w:r>
+      <w:proofErr w:type="spellEnd"/>
+      <w:r>
+        <w:t>\Win32\</w:t>
+      </w:r>
+      <w:r>
+        <w:t>Release directories.</w:t>
+      </w:r>
+      <w:r>
+        <w:br/>
+      </w:r>
+      <w:r>
+        <w:br/>
+        <w:t xml:space="preserve">A sample </w:t>
+      </w:r>
+      <w:r>
+        <w:t xml:space="preserve">Qt configuration file is provided in </w:t>
+      </w:r>
+      <w:proofErr w:type="spellStart"/>
+      <w:r>
+        <w:rPr>
+          <w:i/>
+          <w:iCs/>
+        </w:rPr>
+        <w:t>src</w:t>
+      </w:r>
+      <w:proofErr w:type="spellEnd"/>
+      <w:r>
+        <w:rPr>
+          <w:i/>
+          <w:iCs/>
+        </w:rPr>
+        <w:t>/</w:t>
+      </w:r>
+      <w:proofErr w:type="spellStart"/>
+      <w:r>
+        <w:rPr>
+          <w:i/>
+          <w:iCs/>
+        </w:rPr>
+        <w:t>Qt.conf</w:t>
+      </w:r>
+      <w:proofErr w:type="spellEnd"/>
+      <w:r>
+        <w:t>.  Edit and copy where appropriate.</w:t>
+      </w:r>
+      <w:r>
+        <w:t xml:space="preserve"> </w:t>
+      </w:r>
+    </w:p>
+    <w:p>
+      <w:pPr>
+        <w:pStyle w:val="Paragraphedeliste"/>
+      </w:pPr>
+    </w:p>
+    <w:p>
+      <w:pPr>
         <w:pStyle w:val="Paragraphedeliste"/>
       </w:pPr>
     </w:p>
@@ -1011,6 +1127,7 @@
         </w:numPr>
       </w:pPr>
       <w:r>
+        <w:lastRenderedPageBreak/>
         <w:t>E:</w:t>
       </w:r>
       <w:r>
@@ -1614,6 +1731,7 @@
         </w:numPr>
       </w:pPr>
       <w:r>
+        <w:lastRenderedPageBreak/>
         <w:t>The example here is using “E:/</w:t>
       </w:r>
       <w:proofErr w:type="spellStart"/>
@@ -1700,7 +1818,6 @@
         <w:ind w:left="714" w:hanging="357"/>
       </w:pPr>
       <w:r>
-        <w:lastRenderedPageBreak/>
         <w:t>Press on the “Configure” button.</w:t>
       </w:r>
     </w:p>
@@ -2078,7 +2195,6 @@
         <w:ind w:left="720"/>
       </w:pPr>
       <w:r>
-        <w:lastRenderedPageBreak/>
         <w:t>“Linker/General/Additional Library Directories”</w:t>
       </w:r>
     </w:p>
@@ -2130,15 +2246,7 @@
         <w:ind w:left="1440"/>
       </w:pPr>
       <w:r>
-        <w:t>PATH=$(PATH</w:t>
-      </w:r>
-      <w:proofErr w:type="gramStart"/>
-      <w:r>
-        <w:t>);$</w:t>
-      </w:r>
-      <w:proofErr w:type="gramEnd"/>
-      <w:r>
-        <w:t>(QTDir)\bin;$(QTDir)\plugins\platforms\;$(OPENCV_DIR)\bin\$(Configuration)\;$(QWTDIR)\lib\;$(XIMEA_DIR)\API\x86\;$(CANLIB_DIR)\bin\;$(LIBUSB_DIR)\Win32\$(Configuration)\dll\;</w:t>
+        <w:t>PATH=$(PATH);$(QTDir)\bin;$(QTDir)\plugins\platforms\;$(OPENCV_DIR)\bin\$(Configuration)\;$(QWTDIR)\lib\;$(XIMEA_DIR)\API\x86\;$(CANLIB_DIR)\bin\;$(LIBUSB_DIR)\Win32\$(Configuration)\dll\;</w:t>
       </w:r>
     </w:p>
     <w:p>
@@ -2202,7 +2310,7 @@
 </file>
 
 <file path=word/numbering.xml><?xml version="1.0" encoding="utf-8"?>
-<w:numbering xmlns:wpc="http://schemas.microsoft.com/office/word/2010/wordprocessingCanvas" xmlns:cx="http://schemas.microsoft.com/office/drawing/2014/chartex" xmlns:cx1="http://schemas.microsoft.com/office/drawing/2015/9/8/chartex" xmlns:cx2="http://schemas.microsoft.com/office/drawing/2015/10/21/chartex" xmlns:cx3="http://schemas.microsoft.com/office/drawing/2016/5/9/chartex" xmlns:cx4="http://schemas.microsoft.com/office/drawing/2016/5/10/chartex" xmlns:cx5="http://schemas.microsoft.com/office/drawing/2016/5/11/chartex" xmlns:cx6="http://schemas.microsoft.com/office/drawing/2016/5/12/chartex" xmlns:cx7="http://schemas.microsoft.com/office/drawing/2016/5/13/chartex" xmlns:cx8="http://schemas.microsoft.com/office/drawing/2016/5/14/chartex" xmlns:mc="http://schemas.openxmlformats.org/markup-compatibility/2006" xmlns:aink="http://schemas.microsoft.com/office/drawing/2016/ink" xmlns:am3d="http://schemas.microsoft.com/office/drawing/2017/model3d" xmlns:o="urn:schemas-microsoft-com:office:office" xmlns:r="http://schemas.openxmlformats.org/officeDocument/2006/relationships" xmlns:m="http://schemas.openxmlformats.org/officeDocument/2006/math" xmlns:v="urn:schemas-microsoft-com:vml" xmlns:wp14="http://schemas.microsoft.com/office/word/2010/wordprocessingDrawing" xmlns:wp="http://schemas.openxmlformats.org/drawingml/2006/wordprocessingDrawing" xmlns:w10="urn:schemas-microsoft-com:office:word" xmlns:w="http://schemas.openxmlformats.org/wordprocessingml/2006/main" xmlns:w14="http://schemas.microsoft.com/office/word/2010/wordml" xmlns:w15="http://schemas.microsoft.com/office/word/2012/wordml" xmlns:w16cid="http://schemas.microsoft.com/office/word/2016/wordml/cid" xmlns:w16se="http://schemas.microsoft.com/office/word/2015/wordml/symex" xmlns:wpg="http://schemas.microsoft.com/office/word/2010/wordprocessingGroup" xmlns:wpi="http://schemas.microsoft.com/office/word/2010/wordprocessingInk" xmlns:wne="http://schemas.microsoft.com/office/word/2006/wordml" xmlns:wps="http://schemas.microsoft.com/office/word/2010/wordprocessingShape" mc:Ignorable="w14 w15 w16se w16cid wp14">
+<w:numbering xmlns:wpc="http://schemas.microsoft.com/office/word/2010/wordprocessingCanvas" xmlns:cx="http://schemas.microsoft.com/office/drawing/2014/chartex" xmlns:cx1="http://schemas.microsoft.com/office/drawing/2015/9/8/chartex" xmlns:cx2="http://schemas.microsoft.com/office/drawing/2015/10/21/chartex" xmlns:cx3="http://schemas.microsoft.com/office/drawing/2016/5/9/chartex" xmlns:cx4="http://schemas.microsoft.com/office/drawing/2016/5/10/chartex" xmlns:cx5="http://schemas.microsoft.com/office/drawing/2016/5/11/chartex" xmlns:cx6="http://schemas.microsoft.com/office/drawing/2016/5/12/chartex" xmlns:cx7="http://schemas.microsoft.com/office/drawing/2016/5/13/chartex" xmlns:cx8="http://schemas.microsoft.com/office/drawing/2016/5/14/chartex" xmlns:mc="http://schemas.openxmlformats.org/markup-compatibility/2006" xmlns:aink="http://schemas.microsoft.com/office/drawing/2016/ink" xmlns:am3d="http://schemas.microsoft.com/office/drawing/2017/model3d" xmlns:o="urn:schemas-microsoft-com:office:office" xmlns:r="http://schemas.openxmlformats.org/officeDocument/2006/relationships" xmlns:m="http://schemas.openxmlformats.org/officeDocument/2006/math" xmlns:v="urn:schemas-microsoft-com:vml" xmlns:wp14="http://schemas.microsoft.com/office/word/2010/wordprocessingDrawing" xmlns:wp="http://schemas.openxmlformats.org/drawingml/2006/wordprocessingDrawing" xmlns:w10="urn:schemas-microsoft-com:office:word" xmlns:w="http://schemas.openxmlformats.org/wordprocessingml/2006/main" xmlns:w14="http://schemas.microsoft.com/office/word/2010/wordml" xmlns:w15="http://schemas.microsoft.com/office/word/2012/wordml" xmlns:w16cex="http://schemas.microsoft.com/office/word/2018/wordml/cex" xmlns:w16cid="http://schemas.microsoft.com/office/word/2016/wordml/cid" xmlns:w16="http://schemas.microsoft.com/office/word/2018/wordml" xmlns:w16se="http://schemas.microsoft.com/office/word/2015/wordml/symex" xmlns:wpg="http://schemas.microsoft.com/office/word/2010/wordprocessingGroup" xmlns:wpi="http://schemas.microsoft.com/office/word/2010/wordprocessingInk" xmlns:wne="http://schemas.microsoft.com/office/word/2006/wordml" xmlns:wps="http://schemas.microsoft.com/office/word/2010/wordprocessingShape" mc:Ignorable="w14 w15 w16se w16cid w16 w16cex wp14">
   <w:abstractNum w:abstractNumId="0" w15:restartNumberingAfterBreak="0">
     <w:nsid w:val="01F302EF"/>
     <w:multiLevelType w:val="hybridMultilevel"/>
@@ -3251,7 +3359,7 @@
 </file>
 
 <file path=word/styles.xml><?xml version="1.0" encoding="utf-8"?>
-<w:styles xmlns:mc="http://schemas.openxmlformats.org/markup-compatibility/2006" xmlns:r="http://schemas.openxmlformats.org/officeDocument/2006/relationships" xmlns:w="http://schemas.openxmlformats.org/wordprocessingml/2006/main" xmlns:w14="http://schemas.microsoft.com/office/word/2010/wordml" xmlns:w15="http://schemas.microsoft.com/office/word/2012/wordml" xmlns:w16cid="http://schemas.microsoft.com/office/word/2016/wordml/cid" xmlns:w16se="http://schemas.microsoft.com/office/word/2015/wordml/symex" mc:Ignorable="w14 w15 w16se w16cid">
+<w:styles xmlns:mc="http://schemas.openxmlformats.org/markup-compatibility/2006" xmlns:r="http://schemas.openxmlformats.org/officeDocument/2006/relationships" xmlns:w="http://schemas.openxmlformats.org/wordprocessingml/2006/main" xmlns:w14="http://schemas.microsoft.com/office/word/2010/wordml" xmlns:w15="http://schemas.microsoft.com/office/word/2012/wordml" xmlns:w16cex="http://schemas.microsoft.com/office/word/2018/wordml/cex" xmlns:w16cid="http://schemas.microsoft.com/office/word/2016/wordml/cid" xmlns:w16="http://schemas.microsoft.com/office/word/2018/wordml" xmlns:w16se="http://schemas.microsoft.com/office/word/2015/wordml/symex" mc:Ignorable="w14 w15 w16se w16cid w16 w16cex">
   <w:docDefaults>
     <w:rPrDefault>
       <w:rPr>
@@ -3267,7 +3375,7 @@
       </w:pPr>
     </w:pPrDefault>
   </w:docDefaults>
-  <w:latentStyles w:defLockedState="0" w:defUIPriority="99" w:defSemiHidden="0" w:defUnhideWhenUsed="0" w:defQFormat="0" w:count="377">
+  <w:latentStyles w:defLockedState="0" w:defUIPriority="99" w:defSemiHidden="0" w:defUnhideWhenUsed="0" w:defQFormat="0" w:count="376">
     <w:lsdException w:name="Normal" w:uiPriority="0" w:qFormat="1"/>
     <w:lsdException w:name="heading 1" w:uiPriority="9" w:qFormat="1"/>
     <w:lsdException w:name="heading 2" w:semiHidden="1" w:uiPriority="9" w:unhideWhenUsed="1" w:qFormat="1"/>
@@ -3644,7 +3752,6 @@
     <w:lsdException w:name="Hashtag" w:semiHidden="1" w:unhideWhenUsed="1"/>
     <w:lsdException w:name="Unresolved Mention" w:semiHidden="1" w:unhideWhenUsed="1"/>
     <w:lsdException w:name="Smart Link" w:semiHidden="1" w:unhideWhenUsed="1"/>
-    <w:lsdException w:name="Smart Link Error" w:semiHidden="1" w:unhideWhenUsed="1"/>
   </w:latentStyles>
   <w:style w:type="paragraph" w:default="1" w:styleId="Normal">
     <w:name w:val="Normal"/>

</xml_diff>